<commit_message>
added Ch.5 quiz template
</commit_message>
<xml_diff>
--- a/Chapter2Quiz.docx
+++ b/Chapter2Quiz.docx
@@ -8,13 +8,13 @@
         <w:br/>
         <w:t>1. What are variables' values after the following code segment is executed?</w:t>
         <w:br/>
-        <w:t>long quantity = 4 + 2 / 2;</w:t>
+        <w:t>long amount = 1 + 4 / 3;</w:t>
         <w:br/>
         <w:t/>
         <w:br/>
         <w:t>Pay attention to how to specify a long value.</w:t>
         <w:br/>
-        <w:t>[5L, 5l]</w:t>
+        <w:t>[2L, 2l]</w:t>
         <w:br/>
         <w:br/>
         <w:t>Type: FMB</w:t>
@@ -23,11 +23,11 @@
         <w:br/>
         <w:t/>
         <w:br/>
-        <w:t>int today = 2;</w:t>
+        <w:t>int today = 3;</w:t>
         <w:br/>
-        <w:t>int yesterday = 9;</w:t>
+        <w:t>int yesterday = 10;</w:t>
         <w:br/>
-        <w:t>int tomorrow = 8;</w:t>
+        <w:t>int tomorrow = 9;</w:t>
         <w:br/>
         <w:t>yesterday = today;</w:t>
         <w:br/>
@@ -44,11 +44,11 @@
         <w:t>tomorrow = today + yesterday;</w:t>
         <w:br/>
         <w:cr/>
-        <w:t>today: [10]</w:t>
+        <w:t>today: [12]</w:t>
         <w:cr/>
-        <w:t>yesterday: [12]</w:t>
+        <w:t>yesterday: [15]</w:t>
         <w:cr/>
-        <w:t>tomorrow: [22]</w:t>
+        <w:t>tomorrow: [27]</w:t>
         <w:cr/>
         <w:br/>
         <w:br/>
@@ -56,11 +56,11 @@
         <w:br/>
         <w:t>3. What are variables' values after the following code segment is executed?</w:t>
         <w:br/>
-        <w:t>double m = 2.2 / 6 * (60 - 7);</w:t>
+        <w:t>double n = 2.6 / 3 * (60 - 7);</w:t>
         <w:br/>
         <w:t/>
         <w:br/>
-        <w:t>[19.43]</w:t>
+        <w:t>[45.93]</w:t>
         <w:br/>
         <w:br/>
       </w:r>

</xml_diff>

<commit_message>
organized code and fixed chapter3Template bug
</commit_message>
<xml_diff>
--- a/Chapter2Quiz.docx
+++ b/Chapter2Quiz.docx
@@ -8,13 +8,13 @@
         <w:br/>
         <w:t>1. What are variables' values after the following code segment is executed?</w:t>
         <w:br/>
-        <w:t>long amount = 1 + 4 / 3;</w:t>
+        <w:t>long quantity = 7 + 4 / 2;</w:t>
         <w:br/>
         <w:t/>
         <w:br/>
         <w:t>Pay attention to how to specify a long value.</w:t>
         <w:br/>
-        <w:t>[2L, 2l]</w:t>
+        <w:t>[9L, 9l]</w:t>
         <w:br/>
         <w:br/>
         <w:t>Type: FMB</w:t>
@@ -23,11 +23,11 @@
         <w:br/>
         <w:t/>
         <w:br/>
-        <w:t>int today = 3;</w:t>
+        <w:t>int today = 2;</w:t>
         <w:br/>
-        <w:t>int yesterday = 10;</w:t>
+        <w:t>int yesterday = 7;</w:t>
         <w:br/>
-        <w:t>int tomorrow = 9;</w:t>
+        <w:t>int tomorrow = 8;</w:t>
         <w:br/>
         <w:t>yesterday = today;</w:t>
         <w:br/>
@@ -44,11 +44,13 @@
         <w:t>tomorrow = today + yesterday;</w:t>
         <w:br/>
         <w:cr/>
-        <w:t>today: [12]</w:t>
+        <w:t xml:space="preserve">today: [10]+</w:t>
         <w:cr/>
-        <w:t>yesterday: [15]</w:t>
+        <w:t xml:space="preserve">yesterday: [12]+</w:t>
         <w:cr/>
-        <w:t>tomorrow: [27]</w:t>
+        <w:t>tomorrow: [22]</w:t>
         <w:cr/>
         <w:br/>
         <w:br/>
@@ -56,11 +58,11 @@
         <w:br/>
         <w:t>3. What are variables' values after the following code segment is executed?</w:t>
         <w:br/>
-        <w:t>double n = 2.6 / 3 * (60 - 7);</w:t>
+        <w:t>double  m = 3.5 / 2 * (74 - 10);</w:t>
         <w:br/>
         <w:t/>
         <w:br/>
-        <w:t>[45.93]</w:t>
+        <w:t>[112.0]</w:t>
         <w:br/>
         <w:br/>
       </w:r>

</xml_diff>

<commit_message>
added chapter 7 question
</commit_message>
<xml_diff>
--- a/Chapter2Quiz.docx
+++ b/Chapter2Quiz.docx
@@ -8,13 +8,13 @@
         <w:br/>
         <w:t>1. What are variables' values after the following code segment is executed?</w:t>
         <w:br/>
-        <w:t>long quantity = 1 + 2 / 1;</w:t>
+        <w:t>long  result = 5 + 8 / 3;</w:t>
         <w:br/>
         <w:t/>
         <w:br/>
         <w:t>Pay attention to how to specify a long value.</w:t>
         <w:br/>
-        <w:t>[3L, 3l]</w:t>
+        <w:t>[7L, 7l]</w:t>
         <w:br/>
         <w:br/>
         <w:t>Type: FMB</w:t>
@@ -23,11 +23,11 @@
         <w:br/>
         <w:t/>
         <w:br/>
-        <w:t>int today = 3;</w:t>
+        <w:t>int today = 2;</w:t>
         <w:br/>
-        <w:t>int yesterday = 10;</w:t>
+        <w:t>int yesterday = 8;</w:t>
         <w:br/>
-        <w:t>int tomorrow = 9;</w:t>
+        <w:t>int tomorrow = 5;</w:t>
         <w:br/>
         <w:t>yesterday = today;</w:t>
         <w:br/>
@@ -44,13 +44,13 @@
         <w:t>tomorrow = today + yesterday;</w:t>
         <w:br/>
         <w:cr/>
-        <w:t xml:space="preserve">today: [12]+        <w:t xml:space="preserve">today: [7] </w:t>
         <w:cr/>
-        <w:t xml:space="preserve">yesterday: [15]+        <w:t xml:space="preserve">yesterday: [9] </w:t>
         <w:cr/>
-        <w:t>tomorrow: [27]</w:t>
+        <w:t>tomorrow: [16]</w:t>
         <w:cr/>
         <w:br/>
         <w:br/>
@@ -58,11 +58,11 @@
         <w:br/>
         <w:t>3. What are variables' values after the following code segment is executed?</w:t>
         <w:br/>
-        <w:t>double  n = 7.9 / 5 * (89 - 8);</w:t>
+        <w:t>double x = 8.1 / 4 * (66 - 2);</w:t>
         <w:br/>
         <w:t/>
         <w:br/>
-        <w:t>[127.98]</w:t>
+        <w:t>[129.6]</w:t>
         <w:br/>
         <w:br/>
       </w:r>

</xml_diff>

<commit_message>
added CSV generation for SA questions
</commit_message>
<xml_diff>
--- a/Chapter2Quiz.docx
+++ b/Chapter2Quiz.docx
@@ -8,13 +8,13 @@
         <w:br/>
         <w:t>1. What are variables' values after the following code segment is executed?</w:t>
         <w:br/>
-        <w:t>long  result = 5 + 8 / 3;</w:t>
+        <w:t>long  result = 5 + 7 / 2;</w:t>
         <w:br/>
         <w:t/>
         <w:br/>
         <w:t>Pay attention to how to specify a long value.</w:t>
         <w:br/>
-        <w:t>[7L, 7l]</w:t>
+        <w:t>[8L, 8l]</w:t>
         <w:br/>
         <w:br/>
         <w:t>Type: FMB</w:t>
@@ -25,9 +25,9 @@
         <w:br/>
         <w:t>int today = 2;</w:t>
         <w:br/>
-        <w:t>int yesterday = 8;</w:t>
+        <w:t>int yesterday = 9;</w:t>
         <w:br/>
-        <w:t>int tomorrow = 5;</w:t>
+        <w:t>int tomorrow = 9;</w:t>
         <w:br/>
         <w:t>yesterday = today;</w:t>
         <w:br/>
@@ -44,13 +44,13 @@
         <w:t>tomorrow = today + yesterday;</w:t>
         <w:br/>
         <w:cr/>
-        <w:t xml:space="preserve">today: [7]+        <w:t xml:space="preserve">today: [11] </w:t>
         <w:cr/>
-        <w:t xml:space="preserve">yesterday: [9]+        <w:t xml:space="preserve">yesterday: [13] </w:t>
         <w:cr/>
-        <w:t>tomorrow: [16]</w:t>
+        <w:t>tomorrow: [24]</w:t>
         <w:cr/>
         <w:br/>
         <w:br/>
@@ -58,11 +58,11 @@
         <w:br/>
         <w:t>3. What are variables' values after the following code segment is executed?</w:t>
         <w:br/>
-        <w:t>double x = 8.1 / 4 * (66 - 2);</w:t>
+        <w:t>double  n = 4.8 / 2 * (52 - 10);</w:t>
         <w:br/>
         <w:t/>
         <w:br/>
-        <w:t>[129.6]</w:t>
+        <w:t>[100.8]</w:t>
         <w:br/>
         <w:br/>
       </w:r>

</xml_diff>

<commit_message>
added marks for formatting
</commit_message>
<xml_diff>
--- a/Chapter2Quiz.docx
+++ b/Chapter2Quiz.docx
@@ -8,13 +8,13 @@
         <w:br/>
         <w:t>1. What are variables' values after the following code segment is executed?</w:t>
         <w:br/>
-        <w:t>long  result = 5 + 7 / 2;</w:t>
+        <w:t>long  total = 2 + 6 / 3;</w:t>
         <w:br/>
         <w:t/>
         <w:br/>
         <w:t>Pay attention to how to specify a long value.</w:t>
         <w:br/>
-        <w:t>[8L, 8l]</w:t>
+        <w:t>[4L, 4l]</w:t>
         <w:br/>
         <w:br/>
         <w:t>Type: FMB</w:t>
@@ -23,11 +23,11 @@
         <w:br/>
         <w:t/>
         <w:br/>
-        <w:t>int today = 2;</w:t>
+        <w:t>int today = 1;</w:t>
         <w:br/>
         <w:t>int yesterday = 9;</w:t>
         <w:br/>
-        <w:t>int tomorrow = 9;</w:t>
+        <w:t>int tomorrow = 3;</w:t>
         <w:br/>
         <w:t>yesterday = today;</w:t>
         <w:br/>
@@ -44,13 +44,11 @@
         <w:t>tomorrow = today + yesterday;</w:t>
         <w:br/>
         <w:cr/>
-        <w:t xml:space="preserve">today: [11]-</w:t>
+        <w:t>today: [4]</w:t>
         <w:cr/>
-        <w:t xml:space="preserve">yesterday: [13]-</w:t>
+        <w:t>yesterday: [5]</w:t>
         <w:cr/>
-        <w:t>tomorrow: [24]</w:t>
+        <w:t>tomorrow: [9]</w:t>
         <w:cr/>
         <w:br/>
         <w:br/>
@@ -58,11 +56,11 @@
         <w:br/>
         <w:t>3. What are variables' values after the following code segment is executed?</w:t>
         <w:br/>
-        <w:t>double  n = 4.8 / 2 * (52 - 10);</w:t>
+        <w:t>double  m = 2.9 / 5 * (73 - 3);</w:t>
         <w:br/>
         <w:t/>
         <w:br/>
-        <w:t>[100.8]</w:t>
+        <w:t>[40.6]</w:t>
         <w:br/>
         <w:br/>
       </w:r>

</xml_diff>

<commit_message>
added automatic html tags for CSV question text
</commit_message>
<xml_diff>
--- a/Chapter2Quiz.docx
+++ b/Chapter2Quiz.docx
@@ -8,13 +8,13 @@
         <w:br/>
         <w:t>1. What are variables' values after the following code segment is executed?</w:t>
         <w:br/>
-        <w:t>long  result = 3 + 3 / 1;</w:t>
+        <w:t>long  amount = 2 + 8 / 3;</w:t>
         <w:br/>
         <w:t/>
         <w:br/>
         <w:t>Pay attention to how to specify a long value.</w:t>
         <w:br/>
-        <w:t>[6L, 6l]</w:t>
+        <w:t>[4L, 4l]</w:t>
         <w:br/>
         <w:br/>
         <w:t>Type: FMB</w:t>
@@ -25,7 +25,7 @@
         <w:br/>
         <w:t>int today = 2;</w:t>
         <w:br/>
-        <w:t>int yesterday = 8;</w:t>
+        <w:t>int yesterday = 9;</w:t>
         <w:br/>
         <w:t>int tomorrow = 4;</w:t>
         <w:br/>
@@ -44,9 +44,11 @@
         <w:t>tomorrow = today + yesterday;</w:t>
         <w:br/>
         <w:cr/>
-        <w:t>today: [6]</w:t>
+        <w:t xml:space="preserve">today: [6]+</w:t>
         <w:cr/>
-        <w:t>yesterday: [8]</w:t>
+        <w:t xml:space="preserve">yesterday: [8]+</w:t>
         <w:cr/>
         <w:t>tomorrow: [14]</w:t>
         <w:cr/>
@@ -56,11 +58,11 @@
         <w:br/>
         <w:t>3. What are variables' values after the following code segment is executed?</w:t>
         <w:br/>
-        <w:t>double  n = 5.4 / 7 * (63 - 10);</w:t>
+        <w:t>double x = 4.3 / 6 * (59 - 10);</w:t>
         <w:br/>
         <w:t/>
         <w:br/>
-        <w:t>[40.89]</w:t>
+        <w:t>[35.12]</w:t>
         <w:br/>
         <w:br/>
       </w:r>

</xml_diff>